<commit_message>
Plerrelevant filesase enter the commit message for your changes. Lines starting
</commit_message>
<xml_diff>
--- a/FromTemplate.docx
+++ b/FromTemplate.docx
@@ -64,7 +64,7 @@
         <w:pStyle w:val="HeadingStyle"/>
       </w:pPr>
       <w:r>
-        <w:t>23-Sep-2020</w:t>
+        <w:t>07-Oct-2020</w:t>
       </w:r>
     </w:p>
     <w:p>
@@ -177,7 +177,8 @@
         </w:numPr>
       </w:pPr>
       <w:r>
-        <w:t>Detector temperature maintained at28^{o}C</w:t>
+        <w:t>Detector temperature maintained at28+</w:t>
       </w:r>
     </w:p>
     <w:p>

</xml_diff>